<commit_message>
MP: ispravljene greske nakon funkcionalne inspekcije
</commit_message>
<xml_diff>
--- a/Druga faza/SSU/6. 1. Registracija na sistem.docx
+++ b/Druga faza/SSU/6. 1. Registracija na sistem.docx
@@ -1,6 +1,6 @@
 
 <file path=word/document.xml><?xml version="1.0" encoding="utf-8"?>
-<w:document xmlns:wpc="http://schemas.microsoft.com/office/word/2010/wordprocessingCanvas" xmlns:cx="http://schemas.microsoft.com/office/drawing/2014/chartex" xmlns:cx1="http://schemas.microsoft.com/office/drawing/2015/9/8/chartex" xmlns:cx2="http://schemas.microsoft.com/office/drawing/2015/10/21/chartex" xmlns:cx3="http://schemas.microsoft.com/office/drawing/2016/5/9/chartex" xmlns:cx4="http://schemas.microsoft.com/office/drawing/2016/5/10/chartex" xmlns:cx5="http://schemas.microsoft.com/office/drawing/2016/5/11/chartex" xmlns:cx6="http://schemas.microsoft.com/office/drawing/2016/5/12/chartex" xmlns:cx7="http://schemas.microsoft.com/office/drawing/2016/5/13/chartex" xmlns:cx8="http://schemas.microsoft.com/office/drawing/2016/5/14/chartex" xmlns:mc="http://schemas.openxmlformats.org/markup-compatibility/2006" xmlns:aink="http://schemas.microsoft.com/office/drawing/2016/ink" xmlns:am3d="http://schemas.microsoft.com/office/drawing/2017/model3d" xmlns:o="urn:schemas-microsoft-com:office:office" xmlns:r="http://schemas.openxmlformats.org/officeDocument/2006/relationships" xmlns:m="http://schemas.openxmlformats.org/officeDocument/2006/math" xmlns:v="urn:schemas-microsoft-com:vml" xmlns:wp14="http://schemas.microsoft.com/office/word/2010/wordprocessingDrawing" xmlns:wp="http://schemas.openxmlformats.org/drawingml/2006/wordprocessingDrawing" xmlns:w10="urn:schemas-microsoft-com:office:word" xmlns:w="http://schemas.openxmlformats.org/wordprocessingml/2006/main" xmlns:w14="http://schemas.microsoft.com/office/word/2010/wordml" xmlns:w15="http://schemas.microsoft.com/office/word/2012/wordml" xmlns:w16cid="http://schemas.microsoft.com/office/word/2016/wordml/cid" xmlns:w16se="http://schemas.microsoft.com/office/word/2015/wordml/symex" xmlns:wpg="http://schemas.microsoft.com/office/word/2010/wordprocessingGroup" xmlns:wpi="http://schemas.microsoft.com/office/word/2010/wordprocessingInk" xmlns:wne="http://schemas.microsoft.com/office/word/2006/wordml" xmlns:wps="http://schemas.microsoft.com/office/word/2010/wordprocessingShape" mc:Ignorable="w14 w15 w16se w16cid wp14">
+<w:document xmlns:wpc="http://schemas.microsoft.com/office/word/2010/wordprocessingCanvas" xmlns:cx="http://schemas.microsoft.com/office/drawing/2014/chartex" xmlns:cx1="http://schemas.microsoft.com/office/drawing/2015/9/8/chartex" xmlns:cx2="http://schemas.microsoft.com/office/drawing/2015/10/21/chartex" xmlns:cx3="http://schemas.microsoft.com/office/drawing/2016/5/9/chartex" xmlns:cx4="http://schemas.microsoft.com/office/drawing/2016/5/10/chartex" xmlns:cx5="http://schemas.microsoft.com/office/drawing/2016/5/11/chartex" xmlns:cx6="http://schemas.microsoft.com/office/drawing/2016/5/12/chartex" xmlns:cx7="http://schemas.microsoft.com/office/drawing/2016/5/13/chartex" xmlns:cx8="http://schemas.microsoft.com/office/drawing/2016/5/14/chartex" xmlns:mc="http://schemas.openxmlformats.org/markup-compatibility/2006" xmlns:aink="http://schemas.microsoft.com/office/drawing/2016/ink" xmlns:am3d="http://schemas.microsoft.com/office/drawing/2017/model3d" xmlns:o="urn:schemas-microsoft-com:office:office" xmlns:r="http://schemas.openxmlformats.org/officeDocument/2006/relationships" xmlns:m="http://schemas.openxmlformats.org/officeDocument/2006/math" xmlns:v="urn:schemas-microsoft-com:vml" xmlns:wp14="http://schemas.microsoft.com/office/word/2010/wordprocessingDrawing" xmlns:wp="http://schemas.openxmlformats.org/drawingml/2006/wordprocessingDrawing" xmlns:w10="urn:schemas-microsoft-com:office:word" xmlns:w="http://schemas.openxmlformats.org/wordprocessingml/2006/main" xmlns:w14="http://schemas.microsoft.com/office/word/2010/wordml" xmlns:w15="http://schemas.microsoft.com/office/word/2012/wordml" xmlns:w16cex="http://schemas.microsoft.com/office/word/2018/wordml/cex" xmlns:w16cid="http://schemas.microsoft.com/office/word/2016/wordml/cid" xmlns:w16="http://schemas.microsoft.com/office/word/2018/wordml" xmlns:w16se="http://schemas.microsoft.com/office/word/2015/wordml/symex" xmlns:wpg="http://schemas.microsoft.com/office/word/2010/wordprocessingGroup" xmlns:wpi="http://schemas.microsoft.com/office/word/2010/wordprocessingInk" xmlns:wne="http://schemas.microsoft.com/office/word/2006/wordml" xmlns:wps="http://schemas.microsoft.com/office/word/2010/wordprocessingShape" mc:Ignorable="w14 w15 w16se w16cid w16 w16cex wp14">
   <w:body>
     <w:p>
       <w:pPr>
@@ -443,7 +443,35 @@
                 <w:sz w:val="28"/>
                 <w:szCs w:val="28"/>
               </w:rPr>
-              <w:t>07.03.2020.</w:t>
+              <w:t>07.</w:t>
+            </w:r>
+            <w:r>
+              <w:rPr>
+                <w:sz w:val="28"/>
+                <w:szCs w:val="28"/>
+              </w:rPr>
+              <w:t xml:space="preserve"> </w:t>
+            </w:r>
+            <w:r>
+              <w:rPr>
+                <w:sz w:val="28"/>
+                <w:szCs w:val="28"/>
+              </w:rPr>
+              <w:t>03.</w:t>
+            </w:r>
+            <w:r>
+              <w:rPr>
+                <w:sz w:val="28"/>
+                <w:szCs w:val="28"/>
+              </w:rPr>
+              <w:t xml:space="preserve"> </w:t>
+            </w:r>
+            <w:r>
+              <w:rPr>
+                <w:sz w:val="28"/>
+                <w:szCs w:val="28"/>
+              </w:rPr>
+              <w:t>2020.</w:t>
             </w:r>
           </w:p>
         </w:tc>
@@ -549,6 +577,20 @@
                 <w:szCs w:val="28"/>
               </w:rPr>
             </w:pPr>
+            <w:r>
+              <w:rPr>
+                <w:sz w:val="28"/>
+                <w:szCs w:val="28"/>
+              </w:rPr>
+              <w:t>28</w:t>
+            </w:r>
+            <w:r>
+              <w:rPr>
+                <w:sz w:val="28"/>
+                <w:szCs w:val="28"/>
+              </w:rPr>
+              <w:t>. 03. 2020.</w:t>
+            </w:r>
           </w:p>
         </w:tc>
         <w:tc>
@@ -566,6 +608,30 @@
                 <w:szCs w:val="28"/>
               </w:rPr>
             </w:pPr>
+            <w:r>
+              <w:rPr>
+                <w:b w:val="0"/>
+                <w:sz w:val="28"/>
+                <w:szCs w:val="28"/>
+              </w:rPr>
+              <w:t xml:space="preserve">1. </w:t>
+            </w:r>
+            <w:r>
+              <w:rPr>
+                <w:b w:val="0"/>
+                <w:sz w:val="28"/>
+                <w:szCs w:val="28"/>
+              </w:rPr>
+              <w:t>1</w:t>
+            </w:r>
+            <w:r>
+              <w:rPr>
+                <w:b w:val="0"/>
+                <w:sz w:val="28"/>
+                <w:szCs w:val="28"/>
+              </w:rPr>
+              <w:t>.</w:t>
+            </w:r>
           </w:p>
         </w:tc>
         <w:tc>
@@ -583,6 +649,15 @@
                 <w:szCs w:val="28"/>
               </w:rPr>
             </w:pPr>
+            <w:r>
+              <w:rPr>
+                <w:b w:val="0"/>
+                <w:bCs/>
+                <w:sz w:val="28"/>
+                <w:szCs w:val="28"/>
+              </w:rPr>
+              <w:t>Ispravljena numeracija u sadržaju</w:t>
+            </w:r>
           </w:p>
         </w:tc>
         <w:tc>
@@ -600,6 +675,15 @@
                 <w:szCs w:val="28"/>
               </w:rPr>
             </w:pPr>
+            <w:r>
+              <w:rPr>
+                <w:b w:val="0"/>
+                <w:bCs/>
+                <w:sz w:val="28"/>
+                <w:szCs w:val="28"/>
+              </w:rPr>
+              <w:t>Sanja Samardžija</w:t>
+            </w:r>
           </w:p>
         </w:tc>
       </w:tr>
@@ -756,6 +840,8 @@
         <w:pStyle w:val="Title"/>
         <w:jc w:val="center"/>
       </w:pPr>
+      <w:bookmarkStart w:id="1" w:name="_GoBack"/>
+      <w:bookmarkEnd w:id="1"/>
     </w:p>
     <w:p/>
     <w:p/>
@@ -807,7 +893,7 @@
             <w:rPr>
               <w:rFonts w:asciiTheme="minorHAnsi" w:eastAsiaTheme="minorEastAsia" w:hAnsiTheme="minorHAnsi" w:cstheme="minorBidi"/>
               <w:noProof/>
-              <w:lang w:eastAsia="sr-Latn-RS"/>
+              <w:lang w:val="en-US"/>
             </w:rPr>
           </w:pPr>
           <w:r>
@@ -831,155 +917,20 @@
             </w:rPr>
             <w:fldChar w:fldCharType="separate"/>
           </w:r>
-          <w:bookmarkStart w:id="1" w:name="_GoBack"/>
-          <w:bookmarkEnd w:id="1"/>
-          <w:r>
-            <w:rPr>
-              <w:rStyle w:val="Hyperlink"/>
-              <w:noProof/>
-            </w:rPr>
-            <w:fldChar w:fldCharType="begin"/>
-          </w:r>
-          <w:r>
-            <w:rPr>
-              <w:rStyle w:val="Hyperlink"/>
-              <w:noProof/>
-            </w:rPr>
-            <w:instrText xml:space="preserve"> </w:instrText>
-          </w:r>
-          <w:r>
-            <w:rPr>
-              <w:noProof/>
-            </w:rPr>
-            <w:instrText>HYPERLINK \l "_Toc34493005"</w:instrText>
-          </w:r>
-          <w:r>
-            <w:rPr>
-              <w:rStyle w:val="Hyperlink"/>
-              <w:noProof/>
-            </w:rPr>
-            <w:instrText xml:space="preserve"> </w:instrText>
-          </w:r>
-          <w:r>
-            <w:rPr>
-              <w:rStyle w:val="Hyperlink"/>
-              <w:noProof/>
-            </w:rPr>
-          </w:r>
-          <w:r>
-            <w:rPr>
-              <w:rStyle w:val="Hyperlink"/>
-              <w:noProof/>
-            </w:rPr>
-            <w:fldChar w:fldCharType="separate"/>
-          </w:r>
-          <w:r>
-            <w:rPr>
-              <w:rStyle w:val="Hyperlink"/>
-              <w:b/>
-              <w:noProof/>
-            </w:rPr>
-            <w:t>1.</w:t>
-          </w:r>
-          <w:r>
-            <w:rPr>
-              <w:rFonts w:asciiTheme="minorHAnsi" w:eastAsiaTheme="minorEastAsia" w:hAnsiTheme="minorHAnsi" w:cstheme="minorBidi"/>
-              <w:noProof/>
-              <w:lang w:eastAsia="sr-Latn-RS"/>
-            </w:rPr>
-            <w:tab/>
-          </w:r>
-          <w:r>
-            <w:rPr>
-              <w:rStyle w:val="Hyperlink"/>
-              <w:b/>
-              <w:noProof/>
-            </w:rPr>
-            <w:t>Uvod</w:t>
-          </w:r>
-          <w:r>
-            <w:rPr>
-              <w:noProof/>
-              <w:webHidden/>
-            </w:rPr>
-            <w:tab/>
-          </w:r>
-          <w:r>
-            <w:rPr>
-              <w:noProof/>
-              <w:webHidden/>
-            </w:rPr>
-            <w:fldChar w:fldCharType="begin"/>
-          </w:r>
-          <w:r>
-            <w:rPr>
-              <w:noProof/>
-              <w:webHidden/>
-            </w:rPr>
-            <w:instrText xml:space="preserve"> PAGEREF _Toc34493005 \h </w:instrText>
-          </w:r>
-          <w:r>
-            <w:rPr>
-              <w:noProof/>
-              <w:webHidden/>
-            </w:rPr>
-          </w:r>
-          <w:r>
-            <w:rPr>
-              <w:noProof/>
-              <w:webHidden/>
-            </w:rPr>
-            <w:fldChar w:fldCharType="separate"/>
-          </w:r>
-          <w:r>
-            <w:rPr>
-              <w:noProof/>
-              <w:webHidden/>
-            </w:rPr>
-            <w:t>- 4 -</w:t>
-          </w:r>
-          <w:r>
-            <w:rPr>
-              <w:noProof/>
-              <w:webHidden/>
-            </w:rPr>
-            <w:fldChar w:fldCharType="end"/>
-          </w:r>
-          <w:r>
-            <w:rPr>
-              <w:rStyle w:val="Hyperlink"/>
-              <w:noProof/>
-            </w:rPr>
-            <w:fldChar w:fldCharType="end"/>
-          </w:r>
-        </w:p>
-        <w:p>
-          <w:pPr>
-            <w:pStyle w:val="TOC2"/>
-            <w:tabs>
-              <w:tab w:val="left" w:pos="880"/>
-              <w:tab w:val="right" w:pos="9016"/>
-            </w:tabs>
-            <w:rPr>
-              <w:rFonts w:asciiTheme="minorHAnsi" w:eastAsiaTheme="minorEastAsia" w:hAnsiTheme="minorHAnsi" w:cstheme="minorBidi"/>
-              <w:noProof/>
-              <w:lang w:eastAsia="sr-Latn-RS"/>
-            </w:rPr>
-          </w:pPr>
-          <w:hyperlink w:anchor="_Toc34493006" w:history="1">
+          <w:hyperlink w:anchor="_Toc36247563" w:history="1">
             <w:r>
               <w:rPr>
                 <w:rStyle w:val="Hyperlink"/>
                 <w:b/>
                 <w:noProof/>
               </w:rPr>
-              <w:t>1.1.</w:t>
+              <w:t>1.</w:t>
             </w:r>
             <w:r>
               <w:rPr>
                 <w:rFonts w:asciiTheme="minorHAnsi" w:eastAsiaTheme="minorEastAsia" w:hAnsiTheme="minorHAnsi" w:cstheme="minorBidi"/>
                 <w:noProof/>
-                <w:lang w:eastAsia="sr-Latn-RS"/>
+                <w:lang w:val="en-US"/>
               </w:rPr>
               <w:tab/>
             </w:r>
@@ -989,7 +940,7 @@
                 <w:b/>
                 <w:noProof/>
               </w:rPr>
-              <w:t>Rezime</w:t>
+              <w:t>Uvod</w:t>
             </w:r>
             <w:r>
               <w:rPr>
@@ -1010,7 +961,7 @@
                 <w:noProof/>
                 <w:webHidden/>
               </w:rPr>
-              <w:instrText xml:space="preserve"> PAGEREF _Toc34493006 \h </w:instrText>
+              <w:instrText xml:space="preserve"> PAGEREF _Toc36247563 \h </w:instrText>
             </w:r>
             <w:r>
               <w:rPr>
@@ -1051,23 +1002,23 @@
             <w:rPr>
               <w:rFonts w:asciiTheme="minorHAnsi" w:eastAsiaTheme="minorEastAsia" w:hAnsiTheme="minorHAnsi" w:cstheme="minorBidi"/>
               <w:noProof/>
-              <w:lang w:eastAsia="sr-Latn-RS"/>
+              <w:lang w:val="en-US"/>
             </w:rPr>
           </w:pPr>
-          <w:hyperlink w:anchor="_Toc34493007" w:history="1">
+          <w:hyperlink w:anchor="_Toc36247564" w:history="1">
             <w:r>
               <w:rPr>
                 <w:rStyle w:val="Hyperlink"/>
                 <w:b/>
                 <w:noProof/>
               </w:rPr>
-              <w:t>1.2.</w:t>
+              <w:t>1.1.</w:t>
             </w:r>
             <w:r>
               <w:rPr>
                 <w:rFonts w:asciiTheme="minorHAnsi" w:eastAsiaTheme="minorEastAsia" w:hAnsiTheme="minorHAnsi" w:cstheme="minorBidi"/>
                 <w:noProof/>
-                <w:lang w:eastAsia="sr-Latn-RS"/>
+                <w:lang w:val="en-US"/>
               </w:rPr>
               <w:tab/>
             </w:r>
@@ -1077,7 +1028,7 @@
                 <w:b/>
                 <w:noProof/>
               </w:rPr>
-              <w:t>Namena dokumenta i ciljne grupe</w:t>
+              <w:t>Rezime</w:t>
             </w:r>
             <w:r>
               <w:rPr>
@@ -1098,7 +1049,7 @@
                 <w:noProof/>
                 <w:webHidden/>
               </w:rPr>
-              <w:instrText xml:space="preserve"> PAGEREF _Toc34493007 \h </w:instrText>
+              <w:instrText xml:space="preserve"> PAGEREF _Toc36247564 \h </w:instrText>
             </w:r>
             <w:r>
               <w:rPr>
@@ -1139,10 +1090,98 @@
             <w:rPr>
               <w:rFonts w:asciiTheme="minorHAnsi" w:eastAsiaTheme="minorEastAsia" w:hAnsiTheme="minorHAnsi" w:cstheme="minorBidi"/>
               <w:noProof/>
-              <w:lang w:eastAsia="sr-Latn-RS"/>
+              <w:lang w:val="en-US"/>
             </w:rPr>
           </w:pPr>
-          <w:hyperlink w:anchor="_Toc34493008" w:history="1">
+          <w:hyperlink w:anchor="_Toc36247565" w:history="1">
+            <w:r>
+              <w:rPr>
+                <w:rStyle w:val="Hyperlink"/>
+                <w:b/>
+                <w:noProof/>
+              </w:rPr>
+              <w:t>1.2.</w:t>
+            </w:r>
+            <w:r>
+              <w:rPr>
+                <w:rFonts w:asciiTheme="minorHAnsi" w:eastAsiaTheme="minorEastAsia" w:hAnsiTheme="minorHAnsi" w:cstheme="minorBidi"/>
+                <w:noProof/>
+                <w:lang w:val="en-US"/>
+              </w:rPr>
+              <w:tab/>
+            </w:r>
+            <w:r>
+              <w:rPr>
+                <w:rStyle w:val="Hyperlink"/>
+                <w:b/>
+                <w:noProof/>
+              </w:rPr>
+              <w:t>Namena dokumenta i ciljne grupe</w:t>
+            </w:r>
+            <w:r>
+              <w:rPr>
+                <w:noProof/>
+                <w:webHidden/>
+              </w:rPr>
+              <w:tab/>
+            </w:r>
+            <w:r>
+              <w:rPr>
+                <w:noProof/>
+                <w:webHidden/>
+              </w:rPr>
+              <w:fldChar w:fldCharType="begin"/>
+            </w:r>
+            <w:r>
+              <w:rPr>
+                <w:noProof/>
+                <w:webHidden/>
+              </w:rPr>
+              <w:instrText xml:space="preserve"> PAGEREF _Toc36247565 \h </w:instrText>
+            </w:r>
+            <w:r>
+              <w:rPr>
+                <w:noProof/>
+                <w:webHidden/>
+              </w:rPr>
+            </w:r>
+            <w:r>
+              <w:rPr>
+                <w:noProof/>
+                <w:webHidden/>
+              </w:rPr>
+              <w:fldChar w:fldCharType="separate"/>
+            </w:r>
+            <w:r>
+              <w:rPr>
+                <w:noProof/>
+                <w:webHidden/>
+              </w:rPr>
+              <w:t>- 4 -</w:t>
+            </w:r>
+            <w:r>
+              <w:rPr>
+                <w:noProof/>
+                <w:webHidden/>
+              </w:rPr>
+              <w:fldChar w:fldCharType="end"/>
+            </w:r>
+          </w:hyperlink>
+        </w:p>
+        <w:p>
+          <w:pPr>
+            <w:pStyle w:val="TOC2"/>
+            <w:tabs>
+              <w:tab w:val="left" w:pos="880"/>
+              <w:tab w:val="right" w:pos="9016"/>
+            </w:tabs>
+            <w:rPr>
+              <w:rFonts w:asciiTheme="minorHAnsi" w:eastAsiaTheme="minorEastAsia" w:hAnsiTheme="minorHAnsi" w:cstheme="minorBidi"/>
+              <w:noProof/>
+              <w:lang w:val="en-US"/>
+            </w:rPr>
+          </w:pPr>
+          <w:hyperlink w:anchor="_Toc36247566" w:history="1">
             <w:r>
               <w:rPr>
                 <w:rStyle w:val="Hyperlink"/>
@@ -1156,7 +1195,7 @@
               <w:rPr>
                 <w:rFonts w:asciiTheme="minorHAnsi" w:eastAsiaTheme="minorEastAsia" w:hAnsiTheme="minorHAnsi" w:cstheme="minorBidi"/>
                 <w:noProof/>
-                <w:lang w:eastAsia="sr-Latn-RS"/>
+                <w:lang w:val="en-US"/>
               </w:rPr>
               <w:tab/>
             </w:r>
@@ -1188,7 +1227,7 @@
                 <w:noProof/>
                 <w:webHidden/>
               </w:rPr>
-              <w:instrText xml:space="preserve"> PAGEREF _Toc34493008 \h </w:instrText>
+              <w:instrText xml:space="preserve"> PAGEREF _Toc36247566 \h </w:instrText>
             </w:r>
             <w:r>
               <w:rPr>
@@ -1229,10 +1268,10 @@
             <w:rPr>
               <w:rFonts w:asciiTheme="minorHAnsi" w:eastAsiaTheme="minorEastAsia" w:hAnsiTheme="minorHAnsi" w:cstheme="minorBidi"/>
               <w:noProof/>
-              <w:lang w:eastAsia="sr-Latn-RS"/>
+              <w:lang w:val="en-US"/>
             </w:rPr>
           </w:pPr>
-          <w:hyperlink w:anchor="_Toc34493009" w:history="1">
+          <w:hyperlink w:anchor="_Toc36247567" w:history="1">
             <w:r>
               <w:rPr>
                 <w:rStyle w:val="Hyperlink"/>
@@ -1245,7 +1284,7 @@
               <w:rPr>
                 <w:rFonts w:asciiTheme="minorHAnsi" w:eastAsiaTheme="minorEastAsia" w:hAnsiTheme="minorHAnsi" w:cstheme="minorBidi"/>
                 <w:noProof/>
-                <w:lang w:eastAsia="sr-Latn-RS"/>
+                <w:lang w:val="en-US"/>
               </w:rPr>
               <w:tab/>
             </w:r>
@@ -1276,7 +1315,7 @@
                 <w:noProof/>
                 <w:webHidden/>
               </w:rPr>
-              <w:instrText xml:space="preserve"> PAGEREF _Toc34493009 \h </w:instrText>
+              <w:instrText xml:space="preserve"> PAGEREF _Toc36247567 \h </w:instrText>
             </w:r>
             <w:r>
               <w:rPr>
@@ -1296,7 +1335,7 @@
                 <w:noProof/>
                 <w:webHidden/>
               </w:rPr>
-              <w:t>- 1 -</w:t>
+              <w:t>- 5 -</w:t>
             </w:r>
             <w:r>
               <w:rPr>
@@ -1317,10 +1356,10 @@
             <w:rPr>
               <w:rFonts w:asciiTheme="minorHAnsi" w:eastAsiaTheme="minorEastAsia" w:hAnsiTheme="minorHAnsi" w:cstheme="minorBidi"/>
               <w:noProof/>
-              <w:lang w:eastAsia="sr-Latn-RS"/>
+              <w:lang w:val="en-US"/>
             </w:rPr>
           </w:pPr>
-          <w:hyperlink w:anchor="_Toc34493010" w:history="1">
+          <w:hyperlink w:anchor="_Toc36247568" w:history="1">
             <w:r>
               <w:rPr>
                 <w:rStyle w:val="Hyperlink"/>
@@ -1334,7 +1373,7 @@
               <w:rPr>
                 <w:rFonts w:asciiTheme="minorHAnsi" w:eastAsiaTheme="minorEastAsia" w:hAnsiTheme="minorHAnsi" w:cstheme="minorBidi"/>
                 <w:noProof/>
-                <w:lang w:eastAsia="sr-Latn-RS"/>
+                <w:lang w:val="en-US"/>
               </w:rPr>
               <w:tab/>
             </w:r>
@@ -1366,7 +1405,7 @@
                 <w:noProof/>
                 <w:webHidden/>
               </w:rPr>
-              <w:instrText xml:space="preserve"> PAGEREF _Toc34493010 \h </w:instrText>
+              <w:instrText xml:space="preserve"> PAGEREF _Toc36247568 \h </w:instrText>
             </w:r>
             <w:r>
               <w:rPr>
@@ -1386,7 +1425,7 @@
                 <w:noProof/>
                 <w:webHidden/>
               </w:rPr>
-              <w:t>- 1 -</w:t>
+              <w:t>- 5 -</w:t>
             </w:r>
             <w:r>
               <w:rPr>
@@ -1407,10 +1446,10 @@
             <w:rPr>
               <w:rFonts w:asciiTheme="minorHAnsi" w:eastAsiaTheme="minorEastAsia" w:hAnsiTheme="minorHAnsi" w:cstheme="minorBidi"/>
               <w:noProof/>
-              <w:lang w:eastAsia="sr-Latn-RS"/>
+              <w:lang w:val="en-US"/>
             </w:rPr>
           </w:pPr>
-          <w:hyperlink w:anchor="_Toc34493011" w:history="1">
+          <w:hyperlink w:anchor="_Toc36247569" w:history="1">
             <w:r>
               <w:rPr>
                 <w:rStyle w:val="Hyperlink"/>
@@ -1424,7 +1463,7 @@
               <w:rPr>
                 <w:rFonts w:asciiTheme="minorHAnsi" w:eastAsiaTheme="minorEastAsia" w:hAnsiTheme="minorHAnsi" w:cstheme="minorBidi"/>
                 <w:noProof/>
-                <w:lang w:eastAsia="sr-Latn-RS"/>
+                <w:lang w:val="en-US"/>
               </w:rPr>
               <w:tab/>
             </w:r>
@@ -1456,7 +1495,7 @@
                 <w:noProof/>
                 <w:webHidden/>
               </w:rPr>
-              <w:instrText xml:space="preserve"> PAGEREF _Toc34493011 \h </w:instrText>
+              <w:instrText xml:space="preserve"> PAGEREF _Toc36247569 \h </w:instrText>
             </w:r>
             <w:r>
               <w:rPr>
@@ -1476,7 +1515,7 @@
                 <w:noProof/>
                 <w:webHidden/>
               </w:rPr>
-              <w:t>- 1 -</w:t>
+              <w:t>- 5 -</w:t>
             </w:r>
             <w:r>
               <w:rPr>
@@ -1497,10 +1536,10 @@
             <w:rPr>
               <w:rFonts w:asciiTheme="minorHAnsi" w:eastAsiaTheme="minorEastAsia" w:hAnsiTheme="minorHAnsi" w:cstheme="minorBidi"/>
               <w:noProof/>
-              <w:lang w:eastAsia="sr-Latn-RS"/>
+              <w:lang w:val="en-US"/>
             </w:rPr>
           </w:pPr>
-          <w:hyperlink w:anchor="_Toc34493012" w:history="1">
+          <w:hyperlink w:anchor="_Toc36247570" w:history="1">
             <w:r>
               <w:rPr>
                 <w:rStyle w:val="Hyperlink"/>
@@ -1514,7 +1553,7 @@
               <w:rPr>
                 <w:rFonts w:asciiTheme="minorHAnsi" w:eastAsiaTheme="minorEastAsia" w:hAnsiTheme="minorHAnsi" w:cstheme="minorBidi"/>
                 <w:noProof/>
-                <w:lang w:eastAsia="sr-Latn-RS"/>
+                <w:lang w:val="en-US"/>
               </w:rPr>
               <w:tab/>
             </w:r>
@@ -1546,7 +1585,7 @@
                 <w:noProof/>
                 <w:webHidden/>
               </w:rPr>
-              <w:instrText xml:space="preserve"> PAGEREF _Toc34493012 \h </w:instrText>
+              <w:instrText xml:space="preserve"> PAGEREF _Toc36247570 \h </w:instrText>
             </w:r>
             <w:r>
               <w:rPr>
@@ -1566,7 +1605,7 @@
                 <w:noProof/>
                 <w:webHidden/>
               </w:rPr>
-              <w:t>- 1 -</w:t>
+              <w:t>- 5 -</w:t>
             </w:r>
             <w:r>
               <w:rPr>
@@ -1587,10 +1626,10 @@
             <w:rPr>
               <w:rFonts w:asciiTheme="minorHAnsi" w:eastAsiaTheme="minorEastAsia" w:hAnsiTheme="minorHAnsi" w:cstheme="minorBidi"/>
               <w:noProof/>
-              <w:lang w:eastAsia="sr-Latn-RS"/>
+              <w:lang w:val="en-US"/>
             </w:rPr>
           </w:pPr>
-          <w:hyperlink w:anchor="_Toc34493013" w:history="1">
+          <w:hyperlink w:anchor="_Toc36247571" w:history="1">
             <w:r>
               <w:rPr>
                 <w:rStyle w:val="Hyperlink"/>
@@ -1604,7 +1643,7 @@
               <w:rPr>
                 <w:rFonts w:asciiTheme="minorHAnsi" w:eastAsiaTheme="minorEastAsia" w:hAnsiTheme="minorHAnsi" w:cstheme="minorBidi"/>
                 <w:noProof/>
-                <w:lang w:eastAsia="sr-Latn-RS"/>
+                <w:lang w:val="en-US"/>
               </w:rPr>
               <w:tab/>
             </w:r>
@@ -1636,7 +1675,7 @@
                 <w:noProof/>
                 <w:webHidden/>
               </w:rPr>
-              <w:instrText xml:space="preserve"> PAGEREF _Toc34493013 \h </w:instrText>
+              <w:instrText xml:space="preserve"> PAGEREF _Toc36247571 \h </w:instrText>
             </w:r>
             <w:r>
               <w:rPr>
@@ -1656,7 +1695,7 @@
                 <w:noProof/>
                 <w:webHidden/>
               </w:rPr>
-              <w:t>- 1 -</w:t>
+              <w:t>- 5 -</w:t>
             </w:r>
             <w:r>
               <w:rPr>
@@ -1677,10 +1716,10 @@
             <w:rPr>
               <w:rFonts w:asciiTheme="minorHAnsi" w:eastAsiaTheme="minorEastAsia" w:hAnsiTheme="minorHAnsi" w:cstheme="minorBidi"/>
               <w:noProof/>
-              <w:lang w:eastAsia="sr-Latn-RS"/>
+              <w:lang w:val="en-US"/>
             </w:rPr>
           </w:pPr>
-          <w:hyperlink w:anchor="_Toc34493014" w:history="1">
+          <w:hyperlink w:anchor="_Toc36247572" w:history="1">
             <w:r>
               <w:rPr>
                 <w:rStyle w:val="Hyperlink"/>
@@ -1694,7 +1733,7 @@
               <w:rPr>
                 <w:rFonts w:asciiTheme="minorHAnsi" w:eastAsiaTheme="minorEastAsia" w:hAnsiTheme="minorHAnsi" w:cstheme="minorBidi"/>
                 <w:noProof/>
-                <w:lang w:eastAsia="sr-Latn-RS"/>
+                <w:lang w:val="en-US"/>
               </w:rPr>
               <w:tab/>
             </w:r>
@@ -1726,7 +1765,7 @@
                 <w:noProof/>
                 <w:webHidden/>
               </w:rPr>
-              <w:instrText xml:space="preserve"> PAGEREF _Toc34493014 \h </w:instrText>
+              <w:instrText xml:space="preserve"> PAGEREF _Toc36247572 \h </w:instrText>
             </w:r>
             <w:r>
               <w:rPr>
@@ -1746,7 +1785,7 @@
                 <w:noProof/>
                 <w:webHidden/>
               </w:rPr>
-              <w:t>- 1 -</w:t>
+              <w:t>- 5 -</w:t>
             </w:r>
             <w:r>
               <w:rPr>
@@ -1767,10 +1806,10 @@
             <w:rPr>
               <w:rFonts w:asciiTheme="minorHAnsi" w:eastAsiaTheme="minorEastAsia" w:hAnsiTheme="minorHAnsi" w:cstheme="minorBidi"/>
               <w:noProof/>
-              <w:lang w:eastAsia="sr-Latn-RS"/>
+              <w:lang w:val="en-US"/>
             </w:rPr>
           </w:pPr>
-          <w:hyperlink w:anchor="_Toc34493015" w:history="1">
+          <w:hyperlink w:anchor="_Toc36247573" w:history="1">
             <w:r>
               <w:rPr>
                 <w:rStyle w:val="Hyperlink"/>
@@ -1784,7 +1823,7 @@
               <w:rPr>
                 <w:rFonts w:asciiTheme="minorHAnsi" w:eastAsiaTheme="minorEastAsia" w:hAnsiTheme="minorHAnsi" w:cstheme="minorBidi"/>
                 <w:noProof/>
-                <w:lang w:eastAsia="sr-Latn-RS"/>
+                <w:lang w:val="en-US"/>
               </w:rPr>
               <w:tab/>
             </w:r>
@@ -1816,7 +1855,7 @@
                 <w:noProof/>
                 <w:webHidden/>
               </w:rPr>
-              <w:instrText xml:space="preserve"> PAGEREF _Toc34493015 \h </w:instrText>
+              <w:instrText xml:space="preserve"> PAGEREF _Toc36247573 \h </w:instrText>
             </w:r>
             <w:r>
               <w:rPr>
@@ -1836,7 +1875,7 @@
                 <w:noProof/>
                 <w:webHidden/>
               </w:rPr>
-              <w:t>- 1 -</w:t>
+              <w:t>- 5 -</w:t>
             </w:r>
             <w:r>
               <w:rPr>
@@ -1857,10 +1896,10 @@
             <w:rPr>
               <w:rFonts w:asciiTheme="minorHAnsi" w:eastAsiaTheme="minorEastAsia" w:hAnsiTheme="minorHAnsi" w:cstheme="minorBidi"/>
               <w:noProof/>
-              <w:lang w:eastAsia="sr-Latn-RS"/>
+              <w:lang w:val="en-US"/>
             </w:rPr>
           </w:pPr>
-          <w:hyperlink w:anchor="_Toc34493016" w:history="1">
+          <w:hyperlink w:anchor="_Toc36247574" w:history="1">
             <w:r>
               <w:rPr>
                 <w:rStyle w:val="Hyperlink"/>
@@ -1874,7 +1913,7 @@
               <w:rPr>
                 <w:rFonts w:asciiTheme="minorHAnsi" w:eastAsiaTheme="minorEastAsia" w:hAnsiTheme="minorHAnsi" w:cstheme="minorBidi"/>
                 <w:noProof/>
-                <w:lang w:eastAsia="sr-Latn-RS"/>
+                <w:lang w:val="en-US"/>
               </w:rPr>
               <w:tab/>
             </w:r>
@@ -1906,7 +1945,7 @@
                 <w:noProof/>
                 <w:webHidden/>
               </w:rPr>
-              <w:instrText xml:space="preserve"> PAGEREF _Toc34493016 \h </w:instrText>
+              <w:instrText xml:space="preserve"> PAGEREF _Toc36247574 \h </w:instrText>
             </w:r>
             <w:r>
               <w:rPr>
@@ -1926,7 +1965,7 @@
                 <w:noProof/>
                 <w:webHidden/>
               </w:rPr>
-              <w:t>- 1 -</w:t>
+              <w:t>- 5 -</w:t>
             </w:r>
             <w:r>
               <w:rPr>
@@ -1947,10 +1986,10 @@
             <w:rPr>
               <w:rFonts w:asciiTheme="minorHAnsi" w:eastAsiaTheme="minorEastAsia" w:hAnsiTheme="minorHAnsi" w:cstheme="minorBidi"/>
               <w:noProof/>
-              <w:lang w:eastAsia="sr-Latn-RS"/>
+              <w:lang w:val="en-US"/>
             </w:rPr>
           </w:pPr>
-          <w:hyperlink w:anchor="_Toc34493017" w:history="1">
+          <w:hyperlink w:anchor="_Toc36247575" w:history="1">
             <w:r>
               <w:rPr>
                 <w:rStyle w:val="Hyperlink"/>
@@ -1964,7 +2003,7 @@
               <w:rPr>
                 <w:rFonts w:asciiTheme="minorHAnsi" w:eastAsiaTheme="minorEastAsia" w:hAnsiTheme="minorHAnsi" w:cstheme="minorBidi"/>
                 <w:noProof/>
-                <w:lang w:eastAsia="sr-Latn-RS"/>
+                <w:lang w:val="en-US"/>
               </w:rPr>
               <w:tab/>
             </w:r>
@@ -1996,7 +2035,7 @@
                 <w:noProof/>
                 <w:webHidden/>
               </w:rPr>
-              <w:instrText xml:space="preserve"> PAGEREF _Toc34493017 \h </w:instrText>
+              <w:instrText xml:space="preserve"> PAGEREF _Toc36247575 \h </w:instrText>
             </w:r>
             <w:r>
               <w:rPr>
@@ -2016,7 +2055,7 @@
                 <w:noProof/>
                 <w:webHidden/>
               </w:rPr>
-              <w:t>- 1 -</w:t>
+              <w:t>- 6 -</w:t>
             </w:r>
             <w:r>
               <w:rPr>
@@ -2037,10 +2076,10 @@
             <w:rPr>
               <w:rFonts w:asciiTheme="minorHAnsi" w:eastAsiaTheme="minorEastAsia" w:hAnsiTheme="minorHAnsi" w:cstheme="minorBidi"/>
               <w:noProof/>
-              <w:lang w:eastAsia="sr-Latn-RS"/>
+              <w:lang w:val="en-US"/>
             </w:rPr>
           </w:pPr>
-          <w:hyperlink w:anchor="_Toc34493018" w:history="1">
+          <w:hyperlink w:anchor="_Toc36247576" w:history="1">
             <w:r>
               <w:rPr>
                 <w:rStyle w:val="Hyperlink"/>
@@ -2054,7 +2093,7 @@
               <w:rPr>
                 <w:rFonts w:asciiTheme="minorHAnsi" w:eastAsiaTheme="minorEastAsia" w:hAnsiTheme="minorHAnsi" w:cstheme="minorBidi"/>
                 <w:noProof/>
-                <w:lang w:eastAsia="sr-Latn-RS"/>
+                <w:lang w:val="en-US"/>
               </w:rPr>
               <w:tab/>
             </w:r>
@@ -2086,7 +2125,7 @@
                 <w:noProof/>
                 <w:webHidden/>
               </w:rPr>
-              <w:instrText xml:space="preserve"> PAGEREF _Toc34493018 \h </w:instrText>
+              <w:instrText xml:space="preserve"> PAGEREF _Toc36247576 \h </w:instrText>
             </w:r>
             <w:r>
               <w:rPr>
@@ -2106,7 +2145,7 @@
                 <w:noProof/>
                 <w:webHidden/>
               </w:rPr>
-              <w:t>- 2 -</w:t>
+              <w:t>- 6 -</w:t>
             </w:r>
             <w:r>
               <w:rPr>
@@ -2127,10 +2166,10 @@
             <w:rPr>
               <w:rFonts w:asciiTheme="minorHAnsi" w:eastAsiaTheme="minorEastAsia" w:hAnsiTheme="minorHAnsi" w:cstheme="minorBidi"/>
               <w:noProof/>
-              <w:lang w:eastAsia="sr-Latn-RS"/>
+              <w:lang w:val="en-US"/>
             </w:rPr>
           </w:pPr>
-          <w:hyperlink w:anchor="_Toc34493019" w:history="1">
+          <w:hyperlink w:anchor="_Toc36247577" w:history="1">
             <w:r>
               <w:rPr>
                 <w:rStyle w:val="Hyperlink"/>
@@ -2144,7 +2183,7 @@
               <w:rPr>
                 <w:rFonts w:asciiTheme="minorHAnsi" w:eastAsiaTheme="minorEastAsia" w:hAnsiTheme="minorHAnsi" w:cstheme="minorBidi"/>
                 <w:noProof/>
-                <w:lang w:eastAsia="sr-Latn-RS"/>
+                <w:lang w:val="en-US"/>
               </w:rPr>
               <w:tab/>
             </w:r>
@@ -2176,7 +2215,7 @@
                 <w:noProof/>
                 <w:webHidden/>
               </w:rPr>
-              <w:instrText xml:space="preserve"> PAGEREF _Toc34493019 \h </w:instrText>
+              <w:instrText xml:space="preserve"> PAGEREF _Toc36247577 \h </w:instrText>
             </w:r>
             <w:r>
               <w:rPr>
@@ -2196,7 +2235,7 @@
                 <w:noProof/>
                 <w:webHidden/>
               </w:rPr>
-              <w:t>- 2 -</w:t>
+              <w:t>- 6 -</w:t>
             </w:r>
             <w:r>
               <w:rPr>
@@ -2217,10 +2256,10 @@
             <w:rPr>
               <w:rFonts w:asciiTheme="minorHAnsi" w:eastAsiaTheme="minorEastAsia" w:hAnsiTheme="minorHAnsi" w:cstheme="minorBidi"/>
               <w:noProof/>
-              <w:lang w:eastAsia="sr-Latn-RS"/>
+              <w:lang w:val="en-US"/>
             </w:rPr>
           </w:pPr>
-          <w:hyperlink w:anchor="_Toc34493020" w:history="1">
+          <w:hyperlink w:anchor="_Toc36247578" w:history="1">
             <w:r>
               <w:rPr>
                 <w:rStyle w:val="Hyperlink"/>
@@ -2234,7 +2273,7 @@
               <w:rPr>
                 <w:rFonts w:asciiTheme="minorHAnsi" w:eastAsiaTheme="minorEastAsia" w:hAnsiTheme="minorHAnsi" w:cstheme="minorBidi"/>
                 <w:noProof/>
-                <w:lang w:eastAsia="sr-Latn-RS"/>
+                <w:lang w:val="en-US"/>
               </w:rPr>
               <w:tab/>
             </w:r>
@@ -2266,7 +2305,7 @@
                 <w:noProof/>
                 <w:webHidden/>
               </w:rPr>
-              <w:instrText xml:space="preserve"> PAGEREF _Toc34493020 \h </w:instrText>
+              <w:instrText xml:space="preserve"> PAGEREF _Toc36247578 \h </w:instrText>
             </w:r>
             <w:r>
               <w:rPr>
@@ -2286,7 +2325,7 @@
                 <w:noProof/>
                 <w:webHidden/>
               </w:rPr>
-              <w:t>- 2 -</w:t>
+              <w:t>- 6 -</w:t>
             </w:r>
             <w:r>
               <w:rPr>
@@ -2307,10 +2346,10 @@
             <w:rPr>
               <w:rFonts w:asciiTheme="minorHAnsi" w:eastAsiaTheme="minorEastAsia" w:hAnsiTheme="minorHAnsi" w:cstheme="minorBidi"/>
               <w:noProof/>
-              <w:lang w:eastAsia="sr-Latn-RS"/>
+              <w:lang w:val="en-US"/>
             </w:rPr>
           </w:pPr>
-          <w:hyperlink w:anchor="_Toc34493021" w:history="1">
+          <w:hyperlink w:anchor="_Toc36247579" w:history="1">
             <w:r>
               <w:rPr>
                 <w:rStyle w:val="Hyperlink"/>
@@ -2324,7 +2363,7 @@
               <w:rPr>
                 <w:rFonts w:asciiTheme="minorHAnsi" w:eastAsiaTheme="minorEastAsia" w:hAnsiTheme="minorHAnsi" w:cstheme="minorBidi"/>
                 <w:noProof/>
-                <w:lang w:eastAsia="sr-Latn-RS"/>
+                <w:lang w:val="en-US"/>
               </w:rPr>
               <w:tab/>
             </w:r>
@@ -2356,7 +2395,7 @@
                 <w:noProof/>
                 <w:webHidden/>
               </w:rPr>
-              <w:instrText xml:space="preserve"> PAGEREF _Toc34493021 \h </w:instrText>
+              <w:instrText xml:space="preserve"> PAGEREF _Toc36247579 \h </w:instrText>
             </w:r>
             <w:r>
               <w:rPr>
@@ -2376,7 +2415,7 @@
                 <w:noProof/>
                 <w:webHidden/>
               </w:rPr>
-              <w:t>- 2 -</w:t>
+              <w:t>- 6 -</w:t>
             </w:r>
             <w:r>
               <w:rPr>
@@ -2464,7 +2503,7 @@
           <w:szCs w:val="40"/>
         </w:rPr>
       </w:pPr>
-      <w:bookmarkStart w:id="2" w:name="_Toc34493005"/>
+      <w:bookmarkStart w:id="2" w:name="_Toc36247563"/>
       <w:r>
         <w:rPr>
           <w:b/>
@@ -2493,7 +2532,7 @@
           <w:szCs w:val="32"/>
         </w:rPr>
       </w:pPr>
-      <w:bookmarkStart w:id="3" w:name="_Toc34493006"/>
+      <w:bookmarkStart w:id="3" w:name="_Toc36247564"/>
       <w:r>
         <w:rPr>
           <w:b/>
@@ -2560,7 +2599,7 @@
           <w:szCs w:val="32"/>
         </w:rPr>
       </w:pPr>
-      <w:bookmarkStart w:id="4" w:name="_Toc34493007"/>
+      <w:bookmarkStart w:id="4" w:name="_Toc36247565"/>
       <w:r>
         <w:rPr>
           <w:b/>
@@ -2606,7 +2645,7 @@
           <w:szCs w:val="32"/>
         </w:rPr>
       </w:pPr>
-      <w:bookmarkStart w:id="5" w:name="_Toc34493008"/>
+      <w:bookmarkStart w:id="5" w:name="_Toc36247566"/>
       <w:r>
         <w:rPr>
           <w:b/>
@@ -2914,26 +2953,31 @@
     </w:tbl>
     <w:p>
       <w:pPr>
-        <w:jc w:val="both"/>
-        <w:rPr>
-          <w:rFonts w:ascii="Times New Roman" w:eastAsia="Times New Roman" w:hAnsi="Times New Roman" w:cs="Times New Roman"/>
+        <w:pStyle w:val="Heading1"/>
+        <w:numPr>
+          <w:ilvl w:val="0"/>
+          <w:numId w:val="0"/>
+        </w:numPr>
+        <w:ind w:left="432" w:hanging="432"/>
+        <w:rPr>
           <w:b/>
-          <w:sz w:val="24"/>
-          <w:szCs w:val="24"/>
-        </w:rPr>
-        <w:sectPr>
-          <w:headerReference w:type="default" r:id="rId10"/>
-          <w:footerReference w:type="default" r:id="rId11"/>
-          <w:headerReference w:type="first" r:id="rId12"/>
-          <w:footerReference w:type="first" r:id="rId13"/>
-          <w:pgSz w:w="11906" w:h="16838"/>
-          <w:pgMar w:top="1440" w:right="1440" w:bottom="1440" w:left="1440" w:header="426" w:footer="720" w:gutter="0"/>
-          <w:pgNumType w:fmt="numberInDash" w:start="1"/>
-          <w:cols w:space="720"/>
-          <w:titlePg/>
-        </w:sectPr>
+          <w:color w:val="000000"/>
+          <w:sz w:val="40"/>
+          <w:szCs w:val="40"/>
+        </w:rPr>
       </w:pPr>
     </w:p>
+    <w:p/>
+    <w:p/>
+    <w:p/>
+    <w:p/>
+    <w:p/>
+    <w:p/>
+    <w:p/>
+    <w:p/>
+    <w:p/>
+    <w:p/>
+    <w:p/>
     <w:p>
       <w:pPr>
         <w:pStyle w:val="Heading1"/>
@@ -2949,7 +2993,7 @@
           <w:szCs w:val="40"/>
         </w:rPr>
       </w:pPr>
-      <w:bookmarkStart w:id="6" w:name="_Toc34493009"/>
+      <w:bookmarkStart w:id="6" w:name="_Toc36247567"/>
       <w:r>
         <w:rPr>
           <w:b/>
@@ -2986,7 +3030,7 @@
           <w:szCs w:val="32"/>
         </w:rPr>
       </w:pPr>
-      <w:bookmarkStart w:id="7" w:name="_Toc34493010"/>
+      <w:bookmarkStart w:id="7" w:name="_Toc36247568"/>
       <w:r>
         <w:rPr>
           <w:b/>
@@ -3031,7 +3075,7 @@
           <w:szCs w:val="32"/>
         </w:rPr>
       </w:pPr>
-      <w:bookmarkStart w:id="8" w:name="_Toc34493011"/>
+      <w:bookmarkStart w:id="8" w:name="_Toc36247569"/>
       <w:r>
         <w:rPr>
           <w:b/>
@@ -3060,7 +3104,7 @@
           <w:szCs w:val="32"/>
         </w:rPr>
       </w:pPr>
-      <w:bookmarkStart w:id="9" w:name="_Toc34493012"/>
+      <w:bookmarkStart w:id="9" w:name="_Toc36247570"/>
       <w:r>
         <w:rPr>
           <w:b/>
@@ -3335,7 +3379,7 @@
           <w:szCs w:val="32"/>
         </w:rPr>
       </w:pPr>
-      <w:bookmarkStart w:id="10" w:name="_Toc34493013"/>
+      <w:bookmarkStart w:id="10" w:name="_Toc36247571"/>
       <w:r>
         <w:rPr>
           <w:b/>
@@ -3364,7 +3408,7 @@
           <w:szCs w:val="32"/>
         </w:rPr>
       </w:pPr>
-      <w:bookmarkStart w:id="11" w:name="_Toc34493014"/>
+      <w:bookmarkStart w:id="11" w:name="_Toc36247572"/>
       <w:r>
         <w:rPr>
           <w:b/>
@@ -3410,13 +3454,6 @@
           <w:sz w:val="24"/>
           <w:szCs w:val="24"/>
         </w:rPr>
-        <w:sectPr>
-          <w:pgSz w:w="11906" w:h="16838"/>
-          <w:pgMar w:top="1440" w:right="1440" w:bottom="1440" w:left="1440" w:header="426" w:footer="720" w:gutter="0"/>
-          <w:pgNumType w:fmt="numberInDash" w:start="1"/>
-          <w:cols w:space="720"/>
-          <w:titlePg/>
-        </w:sectPr>
       </w:pPr>
       <w:r>
         <w:rPr>
@@ -3505,7 +3542,7 @@
           <w:szCs w:val="28"/>
         </w:rPr>
       </w:pPr>
-      <w:bookmarkStart w:id="12" w:name="_Toc34493015"/>
+      <w:bookmarkStart w:id="12" w:name="_Toc36247573"/>
       <w:r>
         <w:rPr>
           <w:b/>
@@ -3683,7 +3720,7 @@
           <w:szCs w:val="28"/>
         </w:rPr>
       </w:pPr>
-      <w:bookmarkStart w:id="13" w:name="_Toc34493016"/>
+      <w:bookmarkStart w:id="13" w:name="_Toc36247574"/>
       <w:r>
         <w:rPr>
           <w:b/>
@@ -3802,13 +3839,23 @@
         </w:rPr>
         <w:t xml:space="preserve"> zbog </w:t>
       </w:r>
+      <w:proofErr w:type="spellStart"/>
       <w:r>
         <w:rPr>
           <w:sz w:val="24"/>
           <w:szCs w:val="24"/>
           <w:lang w:val="en-US"/>
         </w:rPr>
-        <w:t xml:space="preserve">tačke </w:t>
+        <w:t>tačke</w:t>
+      </w:r>
+      <w:proofErr w:type="spellEnd"/>
+      <w:r>
+        <w:rPr>
+          <w:sz w:val="24"/>
+          <w:szCs w:val="24"/>
+          <w:lang w:val="en-US"/>
+        </w:rPr>
+        <w:t xml:space="preserve"> </w:t>
       </w:r>
       <w:r>
         <w:rPr>
@@ -3842,6 +3889,33 @@
     </w:p>
     <w:p>
       <w:pPr>
+        <w:jc w:val="both"/>
+        <w:rPr>
+          <w:sz w:val="24"/>
+          <w:szCs w:val="24"/>
+        </w:rPr>
+      </w:pPr>
+    </w:p>
+    <w:p>
+      <w:pPr>
+        <w:jc w:val="both"/>
+        <w:rPr>
+          <w:sz w:val="24"/>
+          <w:szCs w:val="24"/>
+        </w:rPr>
+      </w:pPr>
+    </w:p>
+    <w:p>
+      <w:pPr>
+        <w:jc w:val="both"/>
+        <w:rPr>
+          <w:sz w:val="24"/>
+          <w:szCs w:val="24"/>
+        </w:rPr>
+      </w:pPr>
+    </w:p>
+    <w:p>
+      <w:pPr>
         <w:pStyle w:val="Heading2"/>
         <w:numPr>
           <w:ilvl w:val="0"/>
@@ -3856,7 +3930,7 @@
           <w:szCs w:val="28"/>
         </w:rPr>
       </w:pPr>
-      <w:bookmarkStart w:id="14" w:name="_Toc34493017"/>
+      <w:bookmarkStart w:id="14" w:name="_Toc36247575"/>
       <w:r>
         <w:rPr>
           <w:b/>
@@ -3865,6 +3939,7 @@
           <w:sz w:val="28"/>
           <w:szCs w:val="28"/>
         </w:rPr>
+        <w:lastRenderedPageBreak/>
         <w:t>2.2.1.6.</w:t>
       </w:r>
       <w:r>
@@ -3944,7 +4019,6 @@
           <w:sz w:val="24"/>
           <w:szCs w:val="24"/>
         </w:rPr>
-        <w:lastRenderedPageBreak/>
         <w:t>2.</w:t>
       </w:r>
       <w:r>
@@ -4019,7 +4093,7 @@
           <w:szCs w:val="28"/>
         </w:rPr>
       </w:pPr>
-      <w:bookmarkStart w:id="15" w:name="_Toc34493018"/>
+      <w:bookmarkStart w:id="15" w:name="_Toc36247576"/>
       <w:r>
         <w:rPr>
           <w:b/>
@@ -4237,7 +4311,7 @@
           <w:szCs w:val="32"/>
         </w:rPr>
       </w:pPr>
-      <w:bookmarkStart w:id="16" w:name="_Toc34493019"/>
+      <w:bookmarkStart w:id="16" w:name="_Toc36247577"/>
       <w:r>
         <w:rPr>
           <w:b/>
@@ -4274,7 +4348,7 @@
           <w:szCs w:val="32"/>
         </w:rPr>
       </w:pPr>
-      <w:bookmarkStart w:id="17" w:name="_Toc34493020"/>
+      <w:bookmarkStart w:id="17" w:name="_Toc36247578"/>
       <w:r>
         <w:rPr>
           <w:b/>
@@ -4321,7 +4395,7 @@
           <w:szCs w:val="32"/>
         </w:rPr>
       </w:pPr>
-      <w:bookmarkStart w:id="18" w:name="_Toc34493021"/>
+      <w:bookmarkStart w:id="18" w:name="_Toc36247579"/>
       <w:r>
         <w:rPr>
           <w:b/>
@@ -4343,8 +4417,38 @@
         <w:t>Korisnik je kreirao svoj korisnički nalog, time se ažurira baza, a korisnik dobija pravo na privilegovane funkcionalnosti koje su dostupne samo registrovaninm korisnicima.</w:t>
       </w:r>
     </w:p>
-    <w:p/>
+    <w:p>
+      <w:pPr>
+        <w:jc w:val="both"/>
+        <w:rPr>
+          <w:sz w:val="24"/>
+          <w:szCs w:val="24"/>
+        </w:rPr>
+      </w:pPr>
+    </w:p>
+    <w:p>
+      <w:pPr>
+        <w:jc w:val="both"/>
+        <w:rPr>
+          <w:sz w:val="24"/>
+          <w:szCs w:val="24"/>
+        </w:rPr>
+      </w:pPr>
+    </w:p>
+    <w:p>
+      <w:pPr>
+        <w:jc w:val="both"/>
+        <w:rPr>
+          <w:sz w:val="24"/>
+          <w:szCs w:val="24"/>
+        </w:rPr>
+      </w:pPr>
+    </w:p>
     <w:sectPr>
+      <w:headerReference w:type="default" r:id="rId10"/>
+      <w:footerReference w:type="default" r:id="rId11"/>
+      <w:headerReference w:type="first" r:id="rId12"/>
+      <w:footerReference w:type="first" r:id="rId13"/>
       <w:type w:val="continuous"/>
       <w:pgSz w:w="11906" w:h="16838"/>
       <w:pgMar w:top="1440" w:right="1440" w:bottom="1440" w:left="1440" w:header="426" w:footer="720" w:gutter="0"/>
@@ -4357,7 +4461,7 @@
 </file>
 
 <file path=word/endnotes.xml><?xml version="1.0" encoding="utf-8"?>
-<w:endnotes xmlns:wpc="http://schemas.microsoft.com/office/word/2010/wordprocessingCanvas" xmlns:cx="http://schemas.microsoft.com/office/drawing/2014/chartex" xmlns:cx1="http://schemas.microsoft.com/office/drawing/2015/9/8/chartex" xmlns:cx2="http://schemas.microsoft.com/office/drawing/2015/10/21/chartex" xmlns:cx3="http://schemas.microsoft.com/office/drawing/2016/5/9/chartex" xmlns:cx4="http://schemas.microsoft.com/office/drawing/2016/5/10/chartex" xmlns:cx5="http://schemas.microsoft.com/office/drawing/2016/5/11/chartex" xmlns:cx6="http://schemas.microsoft.com/office/drawing/2016/5/12/chartex" xmlns:cx7="http://schemas.microsoft.com/office/drawing/2016/5/13/chartex" xmlns:cx8="http://schemas.microsoft.com/office/drawing/2016/5/14/chartex" xmlns:mc="http://schemas.openxmlformats.org/markup-compatibility/2006" xmlns:aink="http://schemas.microsoft.com/office/drawing/2016/ink" xmlns:am3d="http://schemas.microsoft.com/office/drawing/2017/model3d" xmlns:o="urn:schemas-microsoft-com:office:office" xmlns:r="http://schemas.openxmlformats.org/officeDocument/2006/relationships" xmlns:m="http://schemas.openxmlformats.org/officeDocument/2006/math" xmlns:v="urn:schemas-microsoft-com:vml" xmlns:wp14="http://schemas.microsoft.com/office/word/2010/wordprocessingDrawing" xmlns:wp="http://schemas.openxmlformats.org/drawingml/2006/wordprocessingDrawing" xmlns:w10="urn:schemas-microsoft-com:office:word" xmlns:w="http://schemas.openxmlformats.org/wordprocessingml/2006/main" xmlns:w14="http://schemas.microsoft.com/office/word/2010/wordml" xmlns:w15="http://schemas.microsoft.com/office/word/2012/wordml" xmlns:w16cid="http://schemas.microsoft.com/office/word/2016/wordml/cid" xmlns:w16se="http://schemas.microsoft.com/office/word/2015/wordml/symex" xmlns:wpg="http://schemas.microsoft.com/office/word/2010/wordprocessingGroup" xmlns:wpi="http://schemas.microsoft.com/office/word/2010/wordprocessingInk" xmlns:wne="http://schemas.microsoft.com/office/word/2006/wordml" xmlns:wps="http://schemas.microsoft.com/office/word/2010/wordprocessingShape" mc:Ignorable="w14 w15 w16se w16cid wp14">
+<w:endnotes xmlns:wpc="http://schemas.microsoft.com/office/word/2010/wordprocessingCanvas" xmlns:cx="http://schemas.microsoft.com/office/drawing/2014/chartex" xmlns:cx1="http://schemas.microsoft.com/office/drawing/2015/9/8/chartex" xmlns:cx2="http://schemas.microsoft.com/office/drawing/2015/10/21/chartex" xmlns:cx3="http://schemas.microsoft.com/office/drawing/2016/5/9/chartex" xmlns:cx4="http://schemas.microsoft.com/office/drawing/2016/5/10/chartex" xmlns:cx5="http://schemas.microsoft.com/office/drawing/2016/5/11/chartex" xmlns:cx6="http://schemas.microsoft.com/office/drawing/2016/5/12/chartex" xmlns:cx7="http://schemas.microsoft.com/office/drawing/2016/5/13/chartex" xmlns:cx8="http://schemas.microsoft.com/office/drawing/2016/5/14/chartex" xmlns:mc="http://schemas.openxmlformats.org/markup-compatibility/2006" xmlns:aink="http://schemas.microsoft.com/office/drawing/2016/ink" xmlns:am3d="http://schemas.microsoft.com/office/drawing/2017/model3d" xmlns:o="urn:schemas-microsoft-com:office:office" xmlns:r="http://schemas.openxmlformats.org/officeDocument/2006/relationships" xmlns:m="http://schemas.openxmlformats.org/officeDocument/2006/math" xmlns:v="urn:schemas-microsoft-com:vml" xmlns:wp14="http://schemas.microsoft.com/office/word/2010/wordprocessingDrawing" xmlns:wp="http://schemas.openxmlformats.org/drawingml/2006/wordprocessingDrawing" xmlns:w10="urn:schemas-microsoft-com:office:word" xmlns:w="http://schemas.openxmlformats.org/wordprocessingml/2006/main" xmlns:w14="http://schemas.microsoft.com/office/word/2010/wordml" xmlns:w15="http://schemas.microsoft.com/office/word/2012/wordml" xmlns:w16cex="http://schemas.microsoft.com/office/word/2018/wordml/cex" xmlns:w16cid="http://schemas.microsoft.com/office/word/2016/wordml/cid" xmlns:w16="http://schemas.microsoft.com/office/word/2018/wordml" xmlns:w16se="http://schemas.microsoft.com/office/word/2015/wordml/symex" xmlns:wpg="http://schemas.microsoft.com/office/word/2010/wordprocessingGroup" xmlns:wpi="http://schemas.microsoft.com/office/word/2010/wordprocessingInk" xmlns:wne="http://schemas.microsoft.com/office/word/2006/wordml" xmlns:wps="http://schemas.microsoft.com/office/word/2010/wordprocessingShape" mc:Ignorable="w14 w15 w16se w16cid w16 w16cex wp14">
   <w:endnote w:type="separator" w:id="-1">
     <w:p>
       <w:pPr>
@@ -4382,7 +4486,7 @@
 </file>
 
 <file path=word/footer1.xml><?xml version="1.0" encoding="utf-8"?>
-<w:ftr xmlns:wpc="http://schemas.microsoft.com/office/word/2010/wordprocessingCanvas" xmlns:cx="http://schemas.microsoft.com/office/drawing/2014/chartex" xmlns:cx1="http://schemas.microsoft.com/office/drawing/2015/9/8/chartex" xmlns:cx2="http://schemas.microsoft.com/office/drawing/2015/10/21/chartex" xmlns:cx3="http://schemas.microsoft.com/office/drawing/2016/5/9/chartex" xmlns:cx4="http://schemas.microsoft.com/office/drawing/2016/5/10/chartex" xmlns:cx5="http://schemas.microsoft.com/office/drawing/2016/5/11/chartex" xmlns:cx6="http://schemas.microsoft.com/office/drawing/2016/5/12/chartex" xmlns:cx7="http://schemas.microsoft.com/office/drawing/2016/5/13/chartex" xmlns:cx8="http://schemas.microsoft.com/office/drawing/2016/5/14/chartex" xmlns:mc="http://schemas.openxmlformats.org/markup-compatibility/2006" xmlns:aink="http://schemas.microsoft.com/office/drawing/2016/ink" xmlns:am3d="http://schemas.microsoft.com/office/drawing/2017/model3d" xmlns:o="urn:schemas-microsoft-com:office:office" xmlns:r="http://schemas.openxmlformats.org/officeDocument/2006/relationships" xmlns:m="http://schemas.openxmlformats.org/officeDocument/2006/math" xmlns:v="urn:schemas-microsoft-com:vml" xmlns:wp14="http://schemas.microsoft.com/office/word/2010/wordprocessingDrawing" xmlns:wp="http://schemas.openxmlformats.org/drawingml/2006/wordprocessingDrawing" xmlns:w10="urn:schemas-microsoft-com:office:word" xmlns:w="http://schemas.openxmlformats.org/wordprocessingml/2006/main" xmlns:w14="http://schemas.microsoft.com/office/word/2010/wordml" xmlns:w15="http://schemas.microsoft.com/office/word/2012/wordml" xmlns:w16cid="http://schemas.microsoft.com/office/word/2016/wordml/cid" xmlns:w16se="http://schemas.microsoft.com/office/word/2015/wordml/symex" xmlns:wpg="http://schemas.microsoft.com/office/word/2010/wordprocessingGroup" xmlns:wpi="http://schemas.microsoft.com/office/word/2010/wordprocessingInk" xmlns:wne="http://schemas.microsoft.com/office/word/2006/wordml" xmlns:wps="http://schemas.microsoft.com/office/word/2010/wordprocessingShape" mc:Ignorable="w14 w15 w16se w16cid wp14">
+<w:ftr xmlns:wpc="http://schemas.microsoft.com/office/word/2010/wordprocessingCanvas" xmlns:cx="http://schemas.microsoft.com/office/drawing/2014/chartex" xmlns:cx1="http://schemas.microsoft.com/office/drawing/2015/9/8/chartex" xmlns:cx2="http://schemas.microsoft.com/office/drawing/2015/10/21/chartex" xmlns:cx3="http://schemas.microsoft.com/office/drawing/2016/5/9/chartex" xmlns:cx4="http://schemas.microsoft.com/office/drawing/2016/5/10/chartex" xmlns:cx5="http://schemas.microsoft.com/office/drawing/2016/5/11/chartex" xmlns:cx6="http://schemas.microsoft.com/office/drawing/2016/5/12/chartex" xmlns:cx7="http://schemas.microsoft.com/office/drawing/2016/5/13/chartex" xmlns:cx8="http://schemas.microsoft.com/office/drawing/2016/5/14/chartex" xmlns:mc="http://schemas.openxmlformats.org/markup-compatibility/2006" xmlns:aink="http://schemas.microsoft.com/office/drawing/2016/ink" xmlns:am3d="http://schemas.microsoft.com/office/drawing/2017/model3d" xmlns:o="urn:schemas-microsoft-com:office:office" xmlns:r="http://schemas.openxmlformats.org/officeDocument/2006/relationships" xmlns:m="http://schemas.openxmlformats.org/officeDocument/2006/math" xmlns:v="urn:schemas-microsoft-com:vml" xmlns:wp14="http://schemas.microsoft.com/office/word/2010/wordprocessingDrawing" xmlns:wp="http://schemas.openxmlformats.org/drawingml/2006/wordprocessingDrawing" xmlns:w10="urn:schemas-microsoft-com:office:word" xmlns:w="http://schemas.openxmlformats.org/wordprocessingml/2006/main" xmlns:w14="http://schemas.microsoft.com/office/word/2010/wordml" xmlns:w15="http://schemas.microsoft.com/office/word/2012/wordml" xmlns:w16cex="http://schemas.microsoft.com/office/word/2018/wordml/cex" xmlns:w16cid="http://schemas.microsoft.com/office/word/2016/wordml/cid" xmlns:w16="http://schemas.microsoft.com/office/word/2018/wordml" xmlns:w16se="http://schemas.microsoft.com/office/word/2015/wordml/symex" xmlns:wpg="http://schemas.microsoft.com/office/word/2010/wordprocessingGroup" xmlns:wpi="http://schemas.microsoft.com/office/word/2010/wordprocessingInk" xmlns:wne="http://schemas.microsoft.com/office/word/2006/wordml" xmlns:wps="http://schemas.microsoft.com/office/word/2010/wordprocessingShape" mc:Ignorable="w14 w15 w16se w16cid w16 w16cex wp14">
   <w:sdt>
     <w:sdtPr>
       <w:id w:val="1176611022"/>
@@ -4435,7 +4539,7 @@
 </file>
 
 <file path=word/footer2.xml><?xml version="1.0" encoding="utf-8"?>
-<w:ftr xmlns:wpc="http://schemas.microsoft.com/office/word/2010/wordprocessingCanvas" xmlns:cx="http://schemas.microsoft.com/office/drawing/2014/chartex" xmlns:cx1="http://schemas.microsoft.com/office/drawing/2015/9/8/chartex" xmlns:cx2="http://schemas.microsoft.com/office/drawing/2015/10/21/chartex" xmlns:cx3="http://schemas.microsoft.com/office/drawing/2016/5/9/chartex" xmlns:cx4="http://schemas.microsoft.com/office/drawing/2016/5/10/chartex" xmlns:cx5="http://schemas.microsoft.com/office/drawing/2016/5/11/chartex" xmlns:cx6="http://schemas.microsoft.com/office/drawing/2016/5/12/chartex" xmlns:cx7="http://schemas.microsoft.com/office/drawing/2016/5/13/chartex" xmlns:cx8="http://schemas.microsoft.com/office/drawing/2016/5/14/chartex" xmlns:mc="http://schemas.openxmlformats.org/markup-compatibility/2006" xmlns:aink="http://schemas.microsoft.com/office/drawing/2016/ink" xmlns:am3d="http://schemas.microsoft.com/office/drawing/2017/model3d" xmlns:o="urn:schemas-microsoft-com:office:office" xmlns:r="http://schemas.openxmlformats.org/officeDocument/2006/relationships" xmlns:m="http://schemas.openxmlformats.org/officeDocument/2006/math" xmlns:v="urn:schemas-microsoft-com:vml" xmlns:wp14="http://schemas.microsoft.com/office/word/2010/wordprocessingDrawing" xmlns:wp="http://schemas.openxmlformats.org/drawingml/2006/wordprocessingDrawing" xmlns:w10="urn:schemas-microsoft-com:office:word" xmlns:w="http://schemas.openxmlformats.org/wordprocessingml/2006/main" xmlns:w14="http://schemas.microsoft.com/office/word/2010/wordml" xmlns:w15="http://schemas.microsoft.com/office/word/2012/wordml" xmlns:w16cid="http://schemas.microsoft.com/office/word/2016/wordml/cid" xmlns:w16se="http://schemas.microsoft.com/office/word/2015/wordml/symex" xmlns:wpg="http://schemas.microsoft.com/office/word/2010/wordprocessingGroup" xmlns:wpi="http://schemas.microsoft.com/office/word/2010/wordprocessingInk" xmlns:wne="http://schemas.microsoft.com/office/word/2006/wordml" xmlns:wps="http://schemas.microsoft.com/office/word/2010/wordprocessingShape" mc:Ignorable="w14 w15 w16se w16cid wp14">
+<w:ftr xmlns:wpc="http://schemas.microsoft.com/office/word/2010/wordprocessingCanvas" xmlns:cx="http://schemas.microsoft.com/office/drawing/2014/chartex" xmlns:cx1="http://schemas.microsoft.com/office/drawing/2015/9/8/chartex" xmlns:cx2="http://schemas.microsoft.com/office/drawing/2015/10/21/chartex" xmlns:cx3="http://schemas.microsoft.com/office/drawing/2016/5/9/chartex" xmlns:cx4="http://schemas.microsoft.com/office/drawing/2016/5/10/chartex" xmlns:cx5="http://schemas.microsoft.com/office/drawing/2016/5/11/chartex" xmlns:cx6="http://schemas.microsoft.com/office/drawing/2016/5/12/chartex" xmlns:cx7="http://schemas.microsoft.com/office/drawing/2016/5/13/chartex" xmlns:cx8="http://schemas.microsoft.com/office/drawing/2016/5/14/chartex" xmlns:mc="http://schemas.openxmlformats.org/markup-compatibility/2006" xmlns:aink="http://schemas.microsoft.com/office/drawing/2016/ink" xmlns:am3d="http://schemas.microsoft.com/office/drawing/2017/model3d" xmlns:o="urn:schemas-microsoft-com:office:office" xmlns:r="http://schemas.openxmlformats.org/officeDocument/2006/relationships" xmlns:m="http://schemas.openxmlformats.org/officeDocument/2006/math" xmlns:v="urn:schemas-microsoft-com:vml" xmlns:wp14="http://schemas.microsoft.com/office/word/2010/wordprocessingDrawing" xmlns:wp="http://schemas.openxmlformats.org/drawingml/2006/wordprocessingDrawing" xmlns:w10="urn:schemas-microsoft-com:office:word" xmlns:w="http://schemas.openxmlformats.org/wordprocessingml/2006/main" xmlns:w14="http://schemas.microsoft.com/office/word/2010/wordml" xmlns:w15="http://schemas.microsoft.com/office/word/2012/wordml" xmlns:w16cex="http://schemas.microsoft.com/office/word/2018/wordml/cex" xmlns:w16cid="http://schemas.microsoft.com/office/word/2016/wordml/cid" xmlns:w16="http://schemas.microsoft.com/office/word/2018/wordml" xmlns:w16se="http://schemas.microsoft.com/office/word/2015/wordml/symex" xmlns:wpg="http://schemas.microsoft.com/office/word/2010/wordprocessingGroup" xmlns:wpi="http://schemas.microsoft.com/office/word/2010/wordprocessingInk" xmlns:wne="http://schemas.microsoft.com/office/word/2006/wordml" xmlns:wps="http://schemas.microsoft.com/office/word/2010/wordprocessingShape" mc:Ignorable="w14 w15 w16se w16cid w16 w16cex wp14">
   <w:p>
     <w:pPr>
       <w:jc w:val="center"/>
@@ -4451,14 +4555,22 @@
         <w:sz w:val="24"/>
         <w:szCs w:val="24"/>
       </w:rPr>
-      <w:t>Verzija 1.0</w:t>
+      <w:t xml:space="preserve">Verzija </w:t>
+    </w:r>
+    <w:r>
+      <w:rPr>
+        <w:rFonts w:ascii="Times New Roman" w:eastAsia="Times New Roman" w:hAnsi="Times New Roman" w:cs="Times New Roman"/>
+        <w:sz w:val="24"/>
+        <w:szCs w:val="24"/>
+      </w:rPr>
+      <w:t>1.0</w:t>
     </w:r>
   </w:p>
 </w:ftr>
 </file>
 
 <file path=word/footnotes.xml><?xml version="1.0" encoding="utf-8"?>
-<w:footnotes xmlns:wpc="http://schemas.microsoft.com/office/word/2010/wordprocessingCanvas" xmlns:cx="http://schemas.microsoft.com/office/drawing/2014/chartex" xmlns:cx1="http://schemas.microsoft.com/office/drawing/2015/9/8/chartex" xmlns:cx2="http://schemas.microsoft.com/office/drawing/2015/10/21/chartex" xmlns:cx3="http://schemas.microsoft.com/office/drawing/2016/5/9/chartex" xmlns:cx4="http://schemas.microsoft.com/office/drawing/2016/5/10/chartex" xmlns:cx5="http://schemas.microsoft.com/office/drawing/2016/5/11/chartex" xmlns:cx6="http://schemas.microsoft.com/office/drawing/2016/5/12/chartex" xmlns:cx7="http://schemas.microsoft.com/office/drawing/2016/5/13/chartex" xmlns:cx8="http://schemas.microsoft.com/office/drawing/2016/5/14/chartex" xmlns:mc="http://schemas.openxmlformats.org/markup-compatibility/2006" xmlns:aink="http://schemas.microsoft.com/office/drawing/2016/ink" xmlns:am3d="http://schemas.microsoft.com/office/drawing/2017/model3d" xmlns:o="urn:schemas-microsoft-com:office:office" xmlns:r="http://schemas.openxmlformats.org/officeDocument/2006/relationships" xmlns:m="http://schemas.openxmlformats.org/officeDocument/2006/math" xmlns:v="urn:schemas-microsoft-com:vml" xmlns:wp14="http://schemas.microsoft.com/office/word/2010/wordprocessingDrawing" xmlns:wp="http://schemas.openxmlformats.org/drawingml/2006/wordprocessingDrawing" xmlns:w10="urn:schemas-microsoft-com:office:word" xmlns:w="http://schemas.openxmlformats.org/wordprocessingml/2006/main" xmlns:w14="http://schemas.microsoft.com/office/word/2010/wordml" xmlns:w15="http://schemas.microsoft.com/office/word/2012/wordml" xmlns:w16cid="http://schemas.microsoft.com/office/word/2016/wordml/cid" xmlns:w16se="http://schemas.microsoft.com/office/word/2015/wordml/symex" xmlns:wpg="http://schemas.microsoft.com/office/word/2010/wordprocessingGroup" xmlns:wpi="http://schemas.microsoft.com/office/word/2010/wordprocessingInk" xmlns:wne="http://schemas.microsoft.com/office/word/2006/wordml" xmlns:wps="http://schemas.microsoft.com/office/word/2010/wordprocessingShape" mc:Ignorable="w14 w15 w16se w16cid wp14">
+<w:footnotes xmlns:wpc="http://schemas.microsoft.com/office/word/2010/wordprocessingCanvas" xmlns:cx="http://schemas.microsoft.com/office/drawing/2014/chartex" xmlns:cx1="http://schemas.microsoft.com/office/drawing/2015/9/8/chartex" xmlns:cx2="http://schemas.microsoft.com/office/drawing/2015/10/21/chartex" xmlns:cx3="http://schemas.microsoft.com/office/drawing/2016/5/9/chartex" xmlns:cx4="http://schemas.microsoft.com/office/drawing/2016/5/10/chartex" xmlns:cx5="http://schemas.microsoft.com/office/drawing/2016/5/11/chartex" xmlns:cx6="http://schemas.microsoft.com/office/drawing/2016/5/12/chartex" xmlns:cx7="http://schemas.microsoft.com/office/drawing/2016/5/13/chartex" xmlns:cx8="http://schemas.microsoft.com/office/drawing/2016/5/14/chartex" xmlns:mc="http://schemas.openxmlformats.org/markup-compatibility/2006" xmlns:aink="http://schemas.microsoft.com/office/drawing/2016/ink" xmlns:am3d="http://schemas.microsoft.com/office/drawing/2017/model3d" xmlns:o="urn:schemas-microsoft-com:office:office" xmlns:r="http://schemas.openxmlformats.org/officeDocument/2006/relationships" xmlns:m="http://schemas.openxmlformats.org/officeDocument/2006/math" xmlns:v="urn:schemas-microsoft-com:vml" xmlns:wp14="http://schemas.microsoft.com/office/word/2010/wordprocessingDrawing" xmlns:wp="http://schemas.openxmlformats.org/drawingml/2006/wordprocessingDrawing" xmlns:w10="urn:schemas-microsoft-com:office:word" xmlns:w="http://schemas.openxmlformats.org/wordprocessingml/2006/main" xmlns:w14="http://schemas.microsoft.com/office/word/2010/wordml" xmlns:w15="http://schemas.microsoft.com/office/word/2012/wordml" xmlns:w16cex="http://schemas.microsoft.com/office/word/2018/wordml/cex" xmlns:w16cid="http://schemas.microsoft.com/office/word/2016/wordml/cid" xmlns:w16="http://schemas.microsoft.com/office/word/2018/wordml" xmlns:w16se="http://schemas.microsoft.com/office/word/2015/wordml/symex" xmlns:wpg="http://schemas.microsoft.com/office/word/2010/wordprocessingGroup" xmlns:wpi="http://schemas.microsoft.com/office/word/2010/wordprocessingInk" xmlns:wne="http://schemas.microsoft.com/office/word/2006/wordml" xmlns:wps="http://schemas.microsoft.com/office/word/2010/wordprocessingShape" mc:Ignorable="w14 w15 w16se w16cid w16 w16cex wp14">
   <w:footnote w:type="separator" w:id="-1">
     <w:p>
       <w:pPr>
@@ -4483,7 +4595,7 @@
 </file>
 
 <file path=word/header1.xml><?xml version="1.0" encoding="utf-8"?>
-<w:hdr xmlns:wpc="http://schemas.microsoft.com/office/word/2010/wordprocessingCanvas" xmlns:cx="http://schemas.microsoft.com/office/drawing/2014/chartex" xmlns:cx1="http://schemas.microsoft.com/office/drawing/2015/9/8/chartex" xmlns:cx2="http://schemas.microsoft.com/office/drawing/2015/10/21/chartex" xmlns:cx3="http://schemas.microsoft.com/office/drawing/2016/5/9/chartex" xmlns:cx4="http://schemas.microsoft.com/office/drawing/2016/5/10/chartex" xmlns:cx5="http://schemas.microsoft.com/office/drawing/2016/5/11/chartex" xmlns:cx6="http://schemas.microsoft.com/office/drawing/2016/5/12/chartex" xmlns:cx7="http://schemas.microsoft.com/office/drawing/2016/5/13/chartex" xmlns:cx8="http://schemas.microsoft.com/office/drawing/2016/5/14/chartex" xmlns:mc="http://schemas.openxmlformats.org/markup-compatibility/2006" xmlns:aink="http://schemas.microsoft.com/office/drawing/2016/ink" xmlns:am3d="http://schemas.microsoft.com/office/drawing/2017/model3d" xmlns:o="urn:schemas-microsoft-com:office:office" xmlns:r="http://schemas.openxmlformats.org/officeDocument/2006/relationships" xmlns:m="http://schemas.openxmlformats.org/officeDocument/2006/math" xmlns:v="urn:schemas-microsoft-com:vml" xmlns:wp14="http://schemas.microsoft.com/office/word/2010/wordprocessingDrawing" xmlns:wp="http://schemas.openxmlformats.org/drawingml/2006/wordprocessingDrawing" xmlns:w10="urn:schemas-microsoft-com:office:word" xmlns:w="http://schemas.openxmlformats.org/wordprocessingml/2006/main" xmlns:w14="http://schemas.microsoft.com/office/word/2010/wordml" xmlns:w15="http://schemas.microsoft.com/office/word/2012/wordml" xmlns:w16cid="http://schemas.microsoft.com/office/word/2016/wordml/cid" xmlns:w16se="http://schemas.microsoft.com/office/word/2015/wordml/symex" xmlns:wpg="http://schemas.microsoft.com/office/word/2010/wordprocessingGroup" xmlns:wpi="http://schemas.microsoft.com/office/word/2010/wordprocessingInk" xmlns:wne="http://schemas.microsoft.com/office/word/2006/wordml" xmlns:wps="http://schemas.microsoft.com/office/word/2010/wordprocessingShape" mc:Ignorable="w14 w15 w16se w16cid wp14">
+<w:hdr xmlns:wpc="http://schemas.microsoft.com/office/word/2010/wordprocessingCanvas" xmlns:cx="http://schemas.microsoft.com/office/drawing/2014/chartex" xmlns:cx1="http://schemas.microsoft.com/office/drawing/2015/9/8/chartex" xmlns:cx2="http://schemas.microsoft.com/office/drawing/2015/10/21/chartex" xmlns:cx3="http://schemas.microsoft.com/office/drawing/2016/5/9/chartex" xmlns:cx4="http://schemas.microsoft.com/office/drawing/2016/5/10/chartex" xmlns:cx5="http://schemas.microsoft.com/office/drawing/2016/5/11/chartex" xmlns:cx6="http://schemas.microsoft.com/office/drawing/2016/5/12/chartex" xmlns:cx7="http://schemas.microsoft.com/office/drawing/2016/5/13/chartex" xmlns:cx8="http://schemas.microsoft.com/office/drawing/2016/5/14/chartex" xmlns:mc="http://schemas.openxmlformats.org/markup-compatibility/2006" xmlns:aink="http://schemas.microsoft.com/office/drawing/2016/ink" xmlns:am3d="http://schemas.microsoft.com/office/drawing/2017/model3d" xmlns:o="urn:schemas-microsoft-com:office:office" xmlns:r="http://schemas.openxmlformats.org/officeDocument/2006/relationships" xmlns:m="http://schemas.openxmlformats.org/officeDocument/2006/math" xmlns:v="urn:schemas-microsoft-com:vml" xmlns:wp14="http://schemas.microsoft.com/office/word/2010/wordprocessingDrawing" xmlns:wp="http://schemas.openxmlformats.org/drawingml/2006/wordprocessingDrawing" xmlns:w10="urn:schemas-microsoft-com:office:word" xmlns:w="http://schemas.openxmlformats.org/wordprocessingml/2006/main" xmlns:w14="http://schemas.microsoft.com/office/word/2010/wordml" xmlns:w15="http://schemas.microsoft.com/office/word/2012/wordml" xmlns:w16cex="http://schemas.microsoft.com/office/word/2018/wordml/cex" xmlns:w16cid="http://schemas.microsoft.com/office/word/2016/wordml/cid" xmlns:w16="http://schemas.microsoft.com/office/word/2018/wordml" xmlns:w16se="http://schemas.microsoft.com/office/word/2015/wordml/symex" xmlns:wpg="http://schemas.microsoft.com/office/word/2010/wordprocessingGroup" xmlns:wpi="http://schemas.microsoft.com/office/word/2010/wordprocessingInk" xmlns:wne="http://schemas.microsoft.com/office/word/2006/wordml" xmlns:wps="http://schemas.microsoft.com/office/word/2010/wordprocessingShape" mc:Ignorable="w14 w15 w16se w16cid w16 w16cex wp14">
   <w:p>
     <w:pPr>
       <w:pStyle w:val="Header"/>
@@ -4512,7 +4624,7 @@
               <wp:lineTo x="0" y="0"/>
             </wp:wrapPolygon>
           </wp:wrapTight>
-          <wp:docPr id="1" name="Picture 1"/>
+          <wp:docPr id="7" name="Picture 7"/>
           <wp:cNvGraphicFramePr>
             <a:graphicFrameLocks xmlns:a="http://schemas.openxmlformats.org/drawingml/2006/main" noChangeAspect="1"/>
           </wp:cNvGraphicFramePr>
@@ -4568,7 +4680,7 @@
 </file>
 
 <file path=word/header2.xml><?xml version="1.0" encoding="utf-8"?>
-<w:hdr xmlns:wpc="http://schemas.microsoft.com/office/word/2010/wordprocessingCanvas" xmlns:cx="http://schemas.microsoft.com/office/drawing/2014/chartex" xmlns:cx1="http://schemas.microsoft.com/office/drawing/2015/9/8/chartex" xmlns:cx2="http://schemas.microsoft.com/office/drawing/2015/10/21/chartex" xmlns:cx3="http://schemas.microsoft.com/office/drawing/2016/5/9/chartex" xmlns:cx4="http://schemas.microsoft.com/office/drawing/2016/5/10/chartex" xmlns:cx5="http://schemas.microsoft.com/office/drawing/2016/5/11/chartex" xmlns:cx6="http://schemas.microsoft.com/office/drawing/2016/5/12/chartex" xmlns:cx7="http://schemas.microsoft.com/office/drawing/2016/5/13/chartex" xmlns:cx8="http://schemas.microsoft.com/office/drawing/2016/5/14/chartex" xmlns:mc="http://schemas.openxmlformats.org/markup-compatibility/2006" xmlns:aink="http://schemas.microsoft.com/office/drawing/2016/ink" xmlns:am3d="http://schemas.microsoft.com/office/drawing/2017/model3d" xmlns:o="urn:schemas-microsoft-com:office:office" xmlns:r="http://schemas.openxmlformats.org/officeDocument/2006/relationships" xmlns:m="http://schemas.openxmlformats.org/officeDocument/2006/math" xmlns:v="urn:schemas-microsoft-com:vml" xmlns:wp14="http://schemas.microsoft.com/office/word/2010/wordprocessingDrawing" xmlns:wp="http://schemas.openxmlformats.org/drawingml/2006/wordprocessingDrawing" xmlns:w10="urn:schemas-microsoft-com:office:word" xmlns:w="http://schemas.openxmlformats.org/wordprocessingml/2006/main" xmlns:w14="http://schemas.microsoft.com/office/word/2010/wordml" xmlns:w15="http://schemas.microsoft.com/office/word/2012/wordml" xmlns:w16cid="http://schemas.microsoft.com/office/word/2016/wordml/cid" xmlns:w16se="http://schemas.microsoft.com/office/word/2015/wordml/symex" xmlns:wpg="http://schemas.microsoft.com/office/word/2010/wordprocessingGroup" xmlns:wpi="http://schemas.microsoft.com/office/word/2010/wordprocessingInk" xmlns:wne="http://schemas.microsoft.com/office/word/2006/wordml" xmlns:wps="http://schemas.microsoft.com/office/word/2010/wordprocessingShape" mc:Ignorable="w14 w15 w16se w16cid wp14">
+<w:hdr xmlns:wpc="http://schemas.microsoft.com/office/word/2010/wordprocessingCanvas" xmlns:cx="http://schemas.microsoft.com/office/drawing/2014/chartex" xmlns:cx1="http://schemas.microsoft.com/office/drawing/2015/9/8/chartex" xmlns:cx2="http://schemas.microsoft.com/office/drawing/2015/10/21/chartex" xmlns:cx3="http://schemas.microsoft.com/office/drawing/2016/5/9/chartex" xmlns:cx4="http://schemas.microsoft.com/office/drawing/2016/5/10/chartex" xmlns:cx5="http://schemas.microsoft.com/office/drawing/2016/5/11/chartex" xmlns:cx6="http://schemas.microsoft.com/office/drawing/2016/5/12/chartex" xmlns:cx7="http://schemas.microsoft.com/office/drawing/2016/5/13/chartex" xmlns:cx8="http://schemas.microsoft.com/office/drawing/2016/5/14/chartex" xmlns:mc="http://schemas.openxmlformats.org/markup-compatibility/2006" xmlns:aink="http://schemas.microsoft.com/office/drawing/2016/ink" xmlns:am3d="http://schemas.microsoft.com/office/drawing/2017/model3d" xmlns:o="urn:schemas-microsoft-com:office:office" xmlns:r="http://schemas.openxmlformats.org/officeDocument/2006/relationships" xmlns:m="http://schemas.openxmlformats.org/officeDocument/2006/math" xmlns:v="urn:schemas-microsoft-com:vml" xmlns:wp14="http://schemas.microsoft.com/office/word/2010/wordprocessingDrawing" xmlns:wp="http://schemas.openxmlformats.org/drawingml/2006/wordprocessingDrawing" xmlns:w10="urn:schemas-microsoft-com:office:word" xmlns:w="http://schemas.openxmlformats.org/wordprocessingml/2006/main" xmlns:w14="http://schemas.microsoft.com/office/word/2010/wordml" xmlns:w15="http://schemas.microsoft.com/office/word/2012/wordml" xmlns:w16cex="http://schemas.microsoft.com/office/word/2018/wordml/cex" xmlns:w16cid="http://schemas.microsoft.com/office/word/2016/wordml/cid" xmlns:w16="http://schemas.microsoft.com/office/word/2018/wordml" xmlns:w16se="http://schemas.microsoft.com/office/word/2015/wordml/symex" xmlns:wpg="http://schemas.microsoft.com/office/word/2010/wordprocessingGroup" xmlns:wpi="http://schemas.microsoft.com/office/word/2010/wordprocessingInk" xmlns:wne="http://schemas.microsoft.com/office/word/2006/wordml" xmlns:wps="http://schemas.microsoft.com/office/word/2010/wordprocessingShape" mc:Ignorable="w14 w15 w16se w16cid w16 w16cex wp14">
   <w:p>
     <w:pPr>
       <w:pBdr>
@@ -4629,7 +4741,7 @@
 </file>
 
 <file path=word/numbering.xml><?xml version="1.0" encoding="utf-8"?>
-<w:numbering xmlns:wpc="http://schemas.microsoft.com/office/word/2010/wordprocessingCanvas" xmlns:cx="http://schemas.microsoft.com/office/drawing/2014/chartex" xmlns:cx1="http://schemas.microsoft.com/office/drawing/2015/9/8/chartex" xmlns:cx2="http://schemas.microsoft.com/office/drawing/2015/10/21/chartex" xmlns:cx3="http://schemas.microsoft.com/office/drawing/2016/5/9/chartex" xmlns:cx4="http://schemas.microsoft.com/office/drawing/2016/5/10/chartex" xmlns:cx5="http://schemas.microsoft.com/office/drawing/2016/5/11/chartex" xmlns:cx6="http://schemas.microsoft.com/office/drawing/2016/5/12/chartex" xmlns:cx7="http://schemas.microsoft.com/office/drawing/2016/5/13/chartex" xmlns:cx8="http://schemas.microsoft.com/office/drawing/2016/5/14/chartex" xmlns:mc="http://schemas.openxmlformats.org/markup-compatibility/2006" xmlns:aink="http://schemas.microsoft.com/office/drawing/2016/ink" xmlns:am3d="http://schemas.microsoft.com/office/drawing/2017/model3d" xmlns:o="urn:schemas-microsoft-com:office:office" xmlns:r="http://schemas.openxmlformats.org/officeDocument/2006/relationships" xmlns:m="http://schemas.openxmlformats.org/officeDocument/2006/math" xmlns:v="urn:schemas-microsoft-com:vml" xmlns:wp14="http://schemas.microsoft.com/office/word/2010/wordprocessingDrawing" xmlns:wp="http://schemas.openxmlformats.org/drawingml/2006/wordprocessingDrawing" xmlns:w10="urn:schemas-microsoft-com:office:word" xmlns:w="http://schemas.openxmlformats.org/wordprocessingml/2006/main" xmlns:w14="http://schemas.microsoft.com/office/word/2010/wordml" xmlns:w15="http://schemas.microsoft.com/office/word/2012/wordml" xmlns:w16cid="http://schemas.microsoft.com/office/word/2016/wordml/cid" xmlns:w16se="http://schemas.microsoft.com/office/word/2015/wordml/symex" xmlns:wpg="http://schemas.microsoft.com/office/word/2010/wordprocessingGroup" xmlns:wpi="http://schemas.microsoft.com/office/word/2010/wordprocessingInk" xmlns:wne="http://schemas.microsoft.com/office/word/2006/wordml" xmlns:wps="http://schemas.microsoft.com/office/word/2010/wordprocessingShape" mc:Ignorable="w14 w15 w16se w16cid wp14">
+<w:numbering xmlns:wpc="http://schemas.microsoft.com/office/word/2010/wordprocessingCanvas" xmlns:cx="http://schemas.microsoft.com/office/drawing/2014/chartex" xmlns:cx1="http://schemas.microsoft.com/office/drawing/2015/9/8/chartex" xmlns:cx2="http://schemas.microsoft.com/office/drawing/2015/10/21/chartex" xmlns:cx3="http://schemas.microsoft.com/office/drawing/2016/5/9/chartex" xmlns:cx4="http://schemas.microsoft.com/office/drawing/2016/5/10/chartex" xmlns:cx5="http://schemas.microsoft.com/office/drawing/2016/5/11/chartex" xmlns:cx6="http://schemas.microsoft.com/office/drawing/2016/5/12/chartex" xmlns:cx7="http://schemas.microsoft.com/office/drawing/2016/5/13/chartex" xmlns:cx8="http://schemas.microsoft.com/office/drawing/2016/5/14/chartex" xmlns:mc="http://schemas.openxmlformats.org/markup-compatibility/2006" xmlns:aink="http://schemas.microsoft.com/office/drawing/2016/ink" xmlns:am3d="http://schemas.microsoft.com/office/drawing/2017/model3d" xmlns:o="urn:schemas-microsoft-com:office:office" xmlns:r="http://schemas.openxmlformats.org/officeDocument/2006/relationships" xmlns:m="http://schemas.openxmlformats.org/officeDocument/2006/math" xmlns:v="urn:schemas-microsoft-com:vml" xmlns:wp14="http://schemas.microsoft.com/office/word/2010/wordprocessingDrawing" xmlns:wp="http://schemas.openxmlformats.org/drawingml/2006/wordprocessingDrawing" xmlns:w10="urn:schemas-microsoft-com:office:word" xmlns:w="http://schemas.openxmlformats.org/wordprocessingml/2006/main" xmlns:w14="http://schemas.microsoft.com/office/word/2010/wordml" xmlns:w15="http://schemas.microsoft.com/office/word/2012/wordml" xmlns:w16cex="http://schemas.microsoft.com/office/word/2018/wordml/cex" xmlns:w16cid="http://schemas.microsoft.com/office/word/2016/wordml/cid" xmlns:w16="http://schemas.microsoft.com/office/word/2018/wordml" xmlns:w16se="http://schemas.microsoft.com/office/word/2015/wordml/symex" xmlns:wpg="http://schemas.microsoft.com/office/word/2010/wordprocessingGroup" xmlns:wpi="http://schemas.microsoft.com/office/word/2010/wordprocessingInk" xmlns:wne="http://schemas.microsoft.com/office/word/2006/wordml" xmlns:wps="http://schemas.microsoft.com/office/word/2010/wordprocessingShape" mc:Ignorable="w14 w15 w16se w16cid w16 w16cex wp14">
   <w:numPicBullet w:numPicBulletId="0">
     <w:pict>
       <v:shapetype id="_x0000_t75" coordsize="21600,21600" o:spt="75" o:preferrelative="t" path="m@4@5l@4@11@9@11@9@5xe" filled="f" stroked="f">
@@ -4651,7 +4763,7 @@
         <v:path o:extrusionok="f" gradientshapeok="t" o:connecttype="rect"/>
         <o:lock v:ext="edit" aspectratio="t"/>
       </v:shapetype>
-      <v:shape id="_x0000_i1027" type="#_x0000_t75" style="width:11.2pt;height:11.2pt" o:bullet="t">
+      <v:shape id="_x0000_i1065" type="#_x0000_t75" style="width:11.25pt;height:11.25pt" o:bullet="t">
         <v:imagedata r:id="rId1" o:title="msoB15B"/>
       </v:shape>
     </w:pict>
@@ -8026,7 +8138,7 @@
 </file>
 
 <file path=word/styles.xml><?xml version="1.0" encoding="utf-8"?>
-<w:styles xmlns:mc="http://schemas.openxmlformats.org/markup-compatibility/2006" xmlns:r="http://schemas.openxmlformats.org/officeDocument/2006/relationships" xmlns:w="http://schemas.openxmlformats.org/wordprocessingml/2006/main" xmlns:w14="http://schemas.microsoft.com/office/word/2010/wordml" xmlns:w15="http://schemas.microsoft.com/office/word/2012/wordml" xmlns:w16cid="http://schemas.microsoft.com/office/word/2016/wordml/cid" xmlns:w16se="http://schemas.microsoft.com/office/word/2015/wordml/symex" mc:Ignorable="w14 w15 w16se w16cid">
+<w:styles xmlns:mc="http://schemas.openxmlformats.org/markup-compatibility/2006" xmlns:r="http://schemas.openxmlformats.org/officeDocument/2006/relationships" xmlns:w="http://schemas.openxmlformats.org/wordprocessingml/2006/main" xmlns:w14="http://schemas.microsoft.com/office/word/2010/wordml" xmlns:w15="http://schemas.microsoft.com/office/word/2012/wordml" xmlns:w16cex="http://schemas.microsoft.com/office/word/2018/wordml/cex" xmlns:w16cid="http://schemas.microsoft.com/office/word/2016/wordml/cid" xmlns:w16="http://schemas.microsoft.com/office/word/2018/wordml" xmlns:w16se="http://schemas.microsoft.com/office/word/2015/wordml/symex" mc:Ignorable="w14 w15 w16se w16cid w16 w16cex">
   <w:docDefaults>
     <w:rPrDefault>
       <w:rPr>
@@ -9664,7 +9776,7 @@
 </file>
 
 <file path=customXml/itemProps2.xml><?xml version="1.0" encoding="utf-8"?>
-<ds:datastoreItem xmlns:ds="http://schemas.openxmlformats.org/officeDocument/2006/customXml" ds:itemID="{C6A6DFD1-41EA-4B8F-9EF8-4E0B6ED2132D}">
+<ds:datastoreItem xmlns:ds="http://schemas.openxmlformats.org/officeDocument/2006/customXml" ds:itemID="{95E55D6F-F404-463F-AA0B-188E10892840}">
   <ds:schemaRefs>
     <ds:schemaRef ds:uri="http://schemas.openxmlformats.org/officeDocument/2006/bibliography"/>
   </ds:schemaRefs>

</xml_diff>